<commit_message>
Created Camera Mount and Chip Holder
</commit_message>
<xml_diff>
--- a/Photos/Removable Design.docx
+++ b/Photos/Removable Design.docx
@@ -87,10 +87,11 @@
         <w:rPr>
           <w:noProof/>
         </w:rPr>
+        <w:lastRenderedPageBreak/>
         <w:drawing>
           <wp:inline distT="0" distB="0" distL="0" distR="0" wp14:anchorId="203DCAE3" wp14:editId="7D9D18F7">
-            <wp:extent cx="3214688" cy="2480393"/>
-            <wp:effectExtent l="0" t="0" r="5080" b="0"/>
+            <wp:extent cx="6209423" cy="4791075"/>
+            <wp:effectExtent l="0" t="0" r="1270" b="0"/>
             <wp:docPr id="3" name="Picture 3"/>
             <wp:cNvGraphicFramePr>
               <a:graphicFrameLocks xmlns:a="http://schemas.openxmlformats.org/drawingml/2006/main" noChangeAspect="1"/>
@@ -111,7 +112,7 @@
                   <pic:spPr>
                     <a:xfrm>
                       <a:off x="0" y="0"/>
-                      <a:ext cx="3228124" cy="2490760"/>
+                      <a:ext cx="6243541" cy="4817400"/>
                     </a:xfrm>
                     <a:prstGeom prst="rect">
                       <a:avLst/>
@@ -561,6 +562,36 @@
     <w:semiHidden/>
     <w:unhideWhenUsed/>
   </w:style>
+  <w:style w:type="paragraph" w:styleId="BalloonText">
+    <w:name w:val="Balloon Text"/>
+    <w:basedOn w:val="Normal"/>
+    <w:link w:val="BalloonTextChar"/>
+    <w:uiPriority w:val="99"/>
+    <w:semiHidden/>
+    <w:unhideWhenUsed/>
+    <w:rsid w:val="00AF55BB"/>
+    <w:pPr>
+      <w:spacing w:after="0" w:line="240" w:lineRule="auto"/>
+    </w:pPr>
+    <w:rPr>
+      <w:rFonts w:ascii="Segoe UI" w:hAnsi="Segoe UI" w:cs="Segoe UI"/>
+      <w:sz w:val="18"/>
+      <w:szCs w:val="18"/>
+    </w:rPr>
+  </w:style>
+  <w:style w:type="character" w:customStyle="1" w:styleId="BalloonTextChar">
+    <w:name w:val="Balloon Text Char"/>
+    <w:basedOn w:val="DefaultParagraphFont"/>
+    <w:link w:val="BalloonText"/>
+    <w:uiPriority w:val="99"/>
+    <w:semiHidden/>
+    <w:rsid w:val="00AF55BB"/>
+    <w:rPr>
+      <w:rFonts w:ascii="Segoe UI" w:hAnsi="Segoe UI" w:cs="Segoe UI"/>
+      <w:sz w:val="18"/>
+      <w:szCs w:val="18"/>
+    </w:rPr>
+  </w:style>
 </w:styles>
 </file>
 

</xml_diff>